<commit_message>
Beautify, enhance, and retarget
- Partially beautify codebase
- Enhance PtOpenXmlExtensions class
- Enhance Azure DevOps build and release/publish pipeline
- Target netstandard2.0 and net461
- Amend project properties for NuGet package
</commit_message>
<xml_diff>
--- a/TestFiles/RP/RP020-Inserted-Field-Code-Rejected.docx
+++ b/TestFiles/RP/RP020-Inserted-Field-Code-Rejected.docx
@@ -21,12 +21,6 @@
           <w:lang w:val="en-US"/>
         </w:rPr>
       </w:pPr>
-      <w:r>
-        <w:rPr>
-          <w:lang w:val="en-US"/>
-        </w:rPr>
-        <w:fldChar w:fldCharType="separate"/>
-      </w:r>
     </w:p>
     <w:p>
       <w:pPr>

</xml_diff>